<commit_message>
valikko sun muuta, toimii
</commit_message>
<xml_diff>
--- a/Server client chat program.docx
+++ b/Server client chat program.docx
@@ -4,45 +4,1003 @@
   <w:body>
     <w:p>
       <w:pPr>
-        <w:rPr>
-          <w:lang w:val="en-GB"/>
-        </w:rPr>
-      </w:pPr>
-      <w:r>
-        <w:rPr>
-          <w:lang w:val="en-GB"/>
-        </w:rPr>
-        <w:t xml:space="preserve">Server client chat program, using </w:t>
-      </w:r>
-      <w:proofErr w:type="spellStart"/>
-      <w:r>
-        <w:rPr>
-          <w:lang w:val="en-GB"/>
-        </w:rPr>
-        <w:t>t</w:t>
-      </w:r>
-      <w:r>
-        <w:rPr>
-          <w:lang w:val="en-GB"/>
-        </w:rPr>
-        <w:t>cp</w:t>
-      </w:r>
-      <w:proofErr w:type="spellEnd"/>
-      <w:r>
-        <w:rPr>
-          <w:lang w:val="en-GB"/>
-        </w:rPr>
-        <w:t>.</w:t>
-      </w:r>
+        <w:numPr>
+          <w:ilvl w:val="2"/>
+          <w:numId w:val="1"/>
+        </w:numPr>
+        <w:shd w:val="clear" w:color="auto" w:fill="FFFFFF"/>
+        <w:spacing w:before="100" w:beforeAutospacing="1" w:after="100" w:afterAutospacing="1" w:line="240" w:lineRule="auto"/>
+        <w:rPr>
+          <w:rFonts w:ascii="Montserrat" w:eastAsia="Times New Roman" w:hAnsi="Montserrat" w:cs="Times New Roman"/>
+          <w:color w:val="000000"/>
+          <w:lang w:eastAsia="fi-FI"/>
+        </w:rPr>
+      </w:pPr>
+      <w:r>
+        <w:rPr>
+          <w:rFonts w:ascii="Montserrat" w:eastAsia="Times New Roman" w:hAnsi="Montserrat" w:cs="Times New Roman"/>
+          <w:color w:val="000000"/>
+          <w:lang w:eastAsia="fi-FI"/>
+        </w:rPr>
+        <w:t xml:space="preserve">set </w:t>
+      </w:r>
+      <w:proofErr w:type="spellStart"/>
+      <w:r>
+        <w:rPr>
+          <w:rFonts w:ascii="Montserrat" w:eastAsia="Times New Roman" w:hAnsi="Montserrat" w:cs="Times New Roman"/>
+          <w:color w:val="000000"/>
+          <w:lang w:eastAsia="fi-FI"/>
+        </w:rPr>
+        <w:t>nickname</w:t>
+      </w:r>
+      <w:proofErr w:type="spellEnd"/>
     </w:p>
     <w:p>
       <w:pPr>
+        <w:numPr>
+          <w:ilvl w:val="2"/>
+          <w:numId w:val="1"/>
+        </w:numPr>
+        <w:shd w:val="clear" w:color="auto" w:fill="FFFFFF"/>
+        <w:spacing w:before="100" w:beforeAutospacing="1" w:after="100" w:afterAutospacing="1" w:line="240" w:lineRule="auto"/>
+        <w:rPr>
+          <w:rFonts w:ascii="Montserrat" w:eastAsia="Times New Roman" w:hAnsi="Montserrat" w:cs="Times New Roman"/>
+          <w:color w:val="000000"/>
+          <w:lang w:eastAsia="fi-FI"/>
+        </w:rPr>
+      </w:pPr>
+      <w:proofErr w:type="spellStart"/>
+      <w:r>
+        <w:rPr>
+          <w:rFonts w:ascii="Montserrat" w:eastAsia="Times New Roman" w:hAnsi="Montserrat" w:cs="Times New Roman"/>
+          <w:color w:val="000000"/>
+          <w:lang w:eastAsia="fi-FI"/>
+        </w:rPr>
+        <w:t>connect</w:t>
+      </w:r>
+      <w:proofErr w:type="spellEnd"/>
+      <w:r>
+        <w:rPr>
+          <w:rFonts w:ascii="Montserrat" w:eastAsia="Times New Roman" w:hAnsi="Montserrat" w:cs="Times New Roman"/>
+          <w:color w:val="000000"/>
+          <w:lang w:eastAsia="fi-FI"/>
+        </w:rPr>
+        <w:t xml:space="preserve"> to </w:t>
+      </w:r>
+      <w:proofErr w:type="spellStart"/>
+      <w:r>
+        <w:rPr>
+          <w:rFonts w:ascii="Montserrat" w:eastAsia="Times New Roman" w:hAnsi="Montserrat" w:cs="Times New Roman"/>
+          <w:color w:val="000000"/>
+          <w:lang w:eastAsia="fi-FI"/>
+        </w:rPr>
+        <w:t>the</w:t>
+      </w:r>
+      <w:proofErr w:type="spellEnd"/>
+      <w:r>
+        <w:rPr>
+          <w:rFonts w:ascii="Montserrat" w:eastAsia="Times New Roman" w:hAnsi="Montserrat" w:cs="Times New Roman"/>
+          <w:color w:val="000000"/>
+          <w:lang w:eastAsia="fi-FI"/>
+        </w:rPr>
+        <w:t> </w:t>
+      </w:r>
+      <w:proofErr w:type="spellStart"/>
+      <w:r>
+        <w:rPr>
+          <w:rFonts w:ascii="Montserrat" w:eastAsia="Times New Roman" w:hAnsi="Montserrat" w:cs="Times New Roman"/>
+          <w:color w:val="000000"/>
+          <w:lang w:eastAsia="fi-FI"/>
+        </w:rPr>
+        <w:t>server</w:t>
+      </w:r>
+      <w:proofErr w:type="spellEnd"/>
+      <w:r>
+        <w:rPr>
+          <w:rFonts w:ascii="Montserrat" w:eastAsia="Times New Roman" w:hAnsi="Montserrat" w:cs="Times New Roman"/>
+          <w:color w:val="000000"/>
+          <w:lang w:eastAsia="fi-FI"/>
+        </w:rPr>
+        <w:t xml:space="preserve"> </w:t>
+      </w:r>
+      <w:proofErr w:type="spellStart"/>
+      <w:r>
+        <w:rPr>
+          <w:rFonts w:ascii="Montserrat" w:eastAsia="Times New Roman" w:hAnsi="Montserrat" w:cs="Times New Roman"/>
+          <w:color w:val="000000"/>
+          <w:lang w:eastAsia="fi-FI"/>
+        </w:rPr>
+        <w:t>by</w:t>
+      </w:r>
+      <w:proofErr w:type="spellEnd"/>
+      <w:r>
+        <w:rPr>
+          <w:rFonts w:ascii="Montserrat" w:eastAsia="Times New Roman" w:hAnsi="Montserrat" w:cs="Times New Roman"/>
+          <w:color w:val="000000"/>
+          <w:lang w:eastAsia="fi-FI"/>
+        </w:rPr>
+        <w:t xml:space="preserve"> IP </w:t>
+      </w:r>
+      <w:proofErr w:type="spellStart"/>
+      <w:r>
+        <w:rPr>
+          <w:rFonts w:ascii="Montserrat" w:eastAsia="Times New Roman" w:hAnsi="Montserrat" w:cs="Times New Roman"/>
+          <w:color w:val="000000"/>
+          <w:lang w:eastAsia="fi-FI"/>
+        </w:rPr>
+        <w:t>address</w:t>
+      </w:r>
+      <w:proofErr w:type="spellEnd"/>
+    </w:p>
+    <w:p>
+      <w:pPr>
+        <w:numPr>
+          <w:ilvl w:val="2"/>
+          <w:numId w:val="1"/>
+        </w:numPr>
+        <w:shd w:val="clear" w:color="auto" w:fill="FFFFFF"/>
+        <w:spacing w:before="100" w:beforeAutospacing="1" w:after="100" w:afterAutospacing="1" w:line="240" w:lineRule="auto"/>
+        <w:rPr>
+          <w:rFonts w:ascii="Montserrat" w:eastAsia="Times New Roman" w:hAnsi="Montserrat" w:cs="Times New Roman"/>
+          <w:color w:val="000000"/>
+          <w:lang w:eastAsia="fi-FI"/>
+        </w:rPr>
+      </w:pPr>
+      <w:proofErr w:type="spellStart"/>
+      <w:r>
+        <w:rPr>
+          <w:rFonts w:ascii="Montserrat" w:eastAsia="Times New Roman" w:hAnsi="Montserrat" w:cs="Times New Roman"/>
+          <w:color w:val="000000"/>
+          <w:lang w:eastAsia="fi-FI"/>
+        </w:rPr>
+        <w:t>send</w:t>
+      </w:r>
+      <w:proofErr w:type="spellEnd"/>
+      <w:r>
+        <w:rPr>
+          <w:rFonts w:ascii="Montserrat" w:eastAsia="Times New Roman" w:hAnsi="Montserrat" w:cs="Times New Roman"/>
+          <w:color w:val="000000"/>
+          <w:lang w:eastAsia="fi-FI"/>
+        </w:rPr>
+        <w:t xml:space="preserve"> </w:t>
+      </w:r>
+      <w:proofErr w:type="spellStart"/>
+      <w:r>
+        <w:rPr>
+          <w:rFonts w:ascii="Montserrat" w:eastAsia="Times New Roman" w:hAnsi="Montserrat" w:cs="Times New Roman"/>
+          <w:color w:val="000000"/>
+          <w:lang w:eastAsia="fi-FI"/>
+        </w:rPr>
+        <w:t>text</w:t>
+      </w:r>
+      <w:proofErr w:type="spellEnd"/>
+      <w:r>
+        <w:rPr>
+          <w:rFonts w:ascii="Montserrat" w:eastAsia="Times New Roman" w:hAnsi="Montserrat" w:cs="Times New Roman"/>
+          <w:color w:val="000000"/>
+          <w:lang w:eastAsia="fi-FI"/>
+        </w:rPr>
+        <w:t xml:space="preserve"> </w:t>
+      </w:r>
+      <w:proofErr w:type="spellStart"/>
+      <w:r>
+        <w:rPr>
+          <w:rFonts w:ascii="Montserrat" w:eastAsia="Times New Roman" w:hAnsi="Montserrat" w:cs="Times New Roman"/>
+          <w:color w:val="000000"/>
+          <w:lang w:eastAsia="fi-FI"/>
+        </w:rPr>
+        <w:t>messages</w:t>
+      </w:r>
+      <w:proofErr w:type="spellEnd"/>
+      <w:r>
+        <w:rPr>
+          <w:rFonts w:ascii="Montserrat" w:eastAsia="Times New Roman" w:hAnsi="Montserrat" w:cs="Times New Roman"/>
+          <w:color w:val="000000"/>
+          <w:lang w:eastAsia="fi-FI"/>
+        </w:rPr>
+        <w:t xml:space="preserve"> to </w:t>
+      </w:r>
+      <w:proofErr w:type="spellStart"/>
+      <w:r>
+        <w:rPr>
+          <w:rFonts w:ascii="Montserrat" w:eastAsia="Times New Roman" w:hAnsi="Montserrat" w:cs="Times New Roman"/>
+          <w:color w:val="000000"/>
+          <w:lang w:eastAsia="fi-FI"/>
+        </w:rPr>
+        <w:t>other</w:t>
+      </w:r>
+      <w:proofErr w:type="spellEnd"/>
+      <w:r>
+        <w:rPr>
+          <w:rFonts w:ascii="Montserrat" w:eastAsia="Times New Roman" w:hAnsi="Montserrat" w:cs="Times New Roman"/>
+          <w:color w:val="000000"/>
+          <w:lang w:eastAsia="fi-FI"/>
+        </w:rPr>
+        <w:t xml:space="preserve"> </w:t>
+      </w:r>
+      <w:proofErr w:type="spellStart"/>
+      <w:r>
+        <w:rPr>
+          <w:rFonts w:ascii="Montserrat" w:eastAsia="Times New Roman" w:hAnsi="Montserrat" w:cs="Times New Roman"/>
+          <w:color w:val="000000"/>
+          <w:lang w:eastAsia="fi-FI"/>
+        </w:rPr>
+        <w:t>connected</w:t>
+      </w:r>
+      <w:proofErr w:type="spellEnd"/>
+      <w:r>
+        <w:rPr>
+          <w:rFonts w:ascii="Montserrat" w:eastAsia="Times New Roman" w:hAnsi="Montserrat" w:cs="Times New Roman"/>
+          <w:color w:val="000000"/>
+          <w:lang w:eastAsia="fi-FI"/>
+        </w:rPr>
+        <w:t xml:space="preserve"> </w:t>
+      </w:r>
+      <w:proofErr w:type="spellStart"/>
+      <w:r>
+        <w:rPr>
+          <w:rFonts w:ascii="Montserrat" w:eastAsia="Times New Roman" w:hAnsi="Montserrat" w:cs="Times New Roman"/>
+          <w:color w:val="000000"/>
+          <w:lang w:eastAsia="fi-FI"/>
+        </w:rPr>
+        <w:t>clients</w:t>
+      </w:r>
+      <w:proofErr w:type="spellEnd"/>
+    </w:p>
+    <w:p>
+      <w:pPr>
+        <w:numPr>
+          <w:ilvl w:val="2"/>
+          <w:numId w:val="1"/>
+        </w:numPr>
+        <w:shd w:val="clear" w:color="auto" w:fill="FFFFFF"/>
+        <w:spacing w:before="100" w:beforeAutospacing="1" w:after="100" w:afterAutospacing="1" w:line="240" w:lineRule="auto"/>
+        <w:rPr>
+          <w:rFonts w:ascii="Montserrat" w:eastAsia="Times New Roman" w:hAnsi="Montserrat" w:cs="Times New Roman"/>
+          <w:color w:val="000000"/>
+          <w:lang w:eastAsia="fi-FI"/>
+        </w:rPr>
+      </w:pPr>
+      <w:r>
+        <w:rPr>
+          <w:rFonts w:ascii="Montserrat" w:eastAsia="Times New Roman" w:hAnsi="Montserrat" w:cs="Times New Roman"/>
+          <w:color w:val="000000"/>
+          <w:lang w:eastAsia="fi-FI"/>
+        </w:rPr>
+        <w:t xml:space="preserve">Chat </w:t>
+      </w:r>
+      <w:proofErr w:type="spellStart"/>
+      <w:r>
+        <w:rPr>
+          <w:rFonts w:ascii="Montserrat" w:eastAsia="Times New Roman" w:hAnsi="Montserrat" w:cs="Times New Roman"/>
+          <w:color w:val="000000"/>
+          <w:lang w:eastAsia="fi-FI"/>
+        </w:rPr>
+        <w:t>should</w:t>
+      </w:r>
+      <w:proofErr w:type="spellEnd"/>
+      <w:r>
+        <w:rPr>
+          <w:rFonts w:ascii="Montserrat" w:eastAsia="Times New Roman" w:hAnsi="Montserrat" w:cs="Times New Roman"/>
+          <w:color w:val="000000"/>
+          <w:lang w:eastAsia="fi-FI"/>
+        </w:rPr>
+        <w:t xml:space="preserve"> </w:t>
+      </w:r>
+      <w:proofErr w:type="spellStart"/>
+      <w:r>
+        <w:rPr>
+          <w:rFonts w:ascii="Montserrat" w:eastAsia="Times New Roman" w:hAnsi="Montserrat" w:cs="Times New Roman"/>
+          <w:color w:val="000000"/>
+          <w:lang w:eastAsia="fi-FI"/>
+        </w:rPr>
+        <w:t>support</w:t>
+      </w:r>
+      <w:proofErr w:type="spellEnd"/>
+      <w:r>
+        <w:rPr>
+          <w:rFonts w:ascii="Montserrat" w:eastAsia="Times New Roman" w:hAnsi="Montserrat" w:cs="Times New Roman"/>
+          <w:color w:val="000000"/>
+          <w:lang w:eastAsia="fi-FI"/>
+        </w:rPr>
+        <w:t xml:space="preserve"> </w:t>
+      </w:r>
+      <w:proofErr w:type="spellStart"/>
+      <w:r>
+        <w:rPr>
+          <w:rFonts w:ascii="Montserrat" w:eastAsia="Times New Roman" w:hAnsi="Montserrat" w:cs="Times New Roman"/>
+          <w:color w:val="000000"/>
+          <w:lang w:eastAsia="fi-FI"/>
+        </w:rPr>
+        <w:t>several</w:t>
+      </w:r>
+      <w:proofErr w:type="spellEnd"/>
+      <w:r>
+        <w:rPr>
+          <w:rFonts w:ascii="Montserrat" w:eastAsia="Times New Roman" w:hAnsi="Montserrat" w:cs="Times New Roman"/>
+          <w:color w:val="000000"/>
+          <w:lang w:eastAsia="fi-FI"/>
+        </w:rPr>
+        <w:t xml:space="preserve"> </w:t>
+      </w:r>
+      <w:proofErr w:type="spellStart"/>
+      <w:r>
+        <w:rPr>
+          <w:rFonts w:ascii="Montserrat" w:eastAsia="Times New Roman" w:hAnsi="Montserrat" w:cs="Times New Roman"/>
+          <w:color w:val="000000"/>
+          <w:lang w:eastAsia="fi-FI"/>
+        </w:rPr>
+        <w:t>channels</w:t>
+      </w:r>
+      <w:proofErr w:type="spellEnd"/>
+    </w:p>
+    <w:p>
+      <w:pPr>
+        <w:numPr>
+          <w:ilvl w:val="2"/>
+          <w:numId w:val="1"/>
+        </w:numPr>
+        <w:shd w:val="clear" w:color="auto" w:fill="FFFFFF"/>
+        <w:spacing w:before="100" w:beforeAutospacing="1" w:after="100" w:afterAutospacing="1" w:line="240" w:lineRule="auto"/>
+        <w:rPr>
+          <w:rFonts w:ascii="Montserrat" w:eastAsia="Times New Roman" w:hAnsi="Montserrat" w:cs="Times New Roman"/>
+          <w:color w:val="000000"/>
+          <w:lang w:eastAsia="fi-FI"/>
+        </w:rPr>
+      </w:pPr>
+      <w:r>
+        <w:rPr>
+          <w:rFonts w:ascii="Montserrat" w:eastAsia="Times New Roman" w:hAnsi="Montserrat" w:cs="Times New Roman"/>
+          <w:color w:val="000000"/>
+          <w:lang w:eastAsia="fi-FI"/>
+        </w:rPr>
+        <w:t xml:space="preserve">Chat </w:t>
+      </w:r>
+      <w:proofErr w:type="spellStart"/>
+      <w:r>
+        <w:rPr>
+          <w:rFonts w:ascii="Montserrat" w:eastAsia="Times New Roman" w:hAnsi="Montserrat" w:cs="Times New Roman"/>
+          <w:color w:val="000000"/>
+          <w:lang w:eastAsia="fi-FI"/>
+        </w:rPr>
+        <w:t>should</w:t>
+      </w:r>
+      <w:proofErr w:type="spellEnd"/>
+      <w:r>
+        <w:rPr>
+          <w:rFonts w:ascii="Montserrat" w:eastAsia="Times New Roman" w:hAnsi="Montserrat" w:cs="Times New Roman"/>
+          <w:color w:val="000000"/>
+          <w:lang w:eastAsia="fi-FI"/>
+        </w:rPr>
+        <w:t xml:space="preserve"> </w:t>
+      </w:r>
+      <w:proofErr w:type="spellStart"/>
+      <w:r>
+        <w:rPr>
+          <w:rFonts w:ascii="Montserrat" w:eastAsia="Times New Roman" w:hAnsi="Montserrat" w:cs="Times New Roman"/>
+          <w:color w:val="000000"/>
+          <w:lang w:eastAsia="fi-FI"/>
+        </w:rPr>
+        <w:t>support</w:t>
+      </w:r>
+      <w:proofErr w:type="spellEnd"/>
+      <w:r>
+        <w:rPr>
+          <w:rFonts w:ascii="Montserrat" w:eastAsia="Times New Roman" w:hAnsi="Montserrat" w:cs="Times New Roman"/>
+          <w:color w:val="000000"/>
+          <w:lang w:eastAsia="fi-FI"/>
+        </w:rPr>
+        <w:t xml:space="preserve"> </w:t>
+      </w:r>
+      <w:proofErr w:type="spellStart"/>
+      <w:r>
+        <w:rPr>
+          <w:rFonts w:ascii="Montserrat" w:eastAsia="Times New Roman" w:hAnsi="Montserrat" w:cs="Times New Roman"/>
+          <w:color w:val="000000"/>
+          <w:lang w:eastAsia="fi-FI"/>
+        </w:rPr>
+        <w:t>private</w:t>
+      </w:r>
+      <w:proofErr w:type="spellEnd"/>
+      <w:r>
+        <w:rPr>
+          <w:rFonts w:ascii="Montserrat" w:eastAsia="Times New Roman" w:hAnsi="Montserrat" w:cs="Times New Roman"/>
+          <w:color w:val="000000"/>
+          <w:lang w:eastAsia="fi-FI"/>
+        </w:rPr>
+        <w:t xml:space="preserve"> </w:t>
+      </w:r>
+      <w:proofErr w:type="spellStart"/>
+      <w:r>
+        <w:rPr>
+          <w:rFonts w:ascii="Montserrat" w:eastAsia="Times New Roman" w:hAnsi="Montserrat" w:cs="Times New Roman"/>
+          <w:color w:val="000000"/>
+          <w:lang w:eastAsia="fi-FI"/>
+        </w:rPr>
+        <w:t>messages</w:t>
+      </w:r>
+      <w:proofErr w:type="spellEnd"/>
+    </w:p>
+    <w:p>
+      <w:pPr>
+        <w:numPr>
+          <w:ilvl w:val="2"/>
+          <w:numId w:val="1"/>
+        </w:numPr>
+        <w:shd w:val="clear" w:color="auto" w:fill="FFFFFF"/>
+        <w:spacing w:before="100" w:beforeAutospacing="1" w:after="100" w:afterAutospacing="1" w:line="240" w:lineRule="auto"/>
+        <w:rPr>
+          <w:rFonts w:ascii="Montserrat" w:eastAsia="Times New Roman" w:hAnsi="Montserrat" w:cs="Times New Roman"/>
+          <w:color w:val="000000"/>
+          <w:lang w:eastAsia="fi-FI"/>
+        </w:rPr>
+      </w:pPr>
+      <w:r>
+        <w:rPr>
+          <w:rFonts w:ascii="Montserrat" w:eastAsia="Times New Roman" w:hAnsi="Montserrat" w:cs="Times New Roman"/>
+          <w:color w:val="000000"/>
+          <w:lang w:eastAsia="fi-FI"/>
+        </w:rPr>
+        <w:t xml:space="preserve">Client </w:t>
+      </w:r>
+      <w:proofErr w:type="spellStart"/>
+      <w:r>
+        <w:rPr>
+          <w:rFonts w:ascii="Montserrat" w:eastAsia="Times New Roman" w:hAnsi="Montserrat" w:cs="Times New Roman"/>
+          <w:color w:val="000000"/>
+          <w:lang w:eastAsia="fi-FI"/>
+        </w:rPr>
+        <w:t>should</w:t>
+      </w:r>
+      <w:proofErr w:type="spellEnd"/>
+      <w:r>
+        <w:rPr>
+          <w:rFonts w:ascii="Montserrat" w:eastAsia="Times New Roman" w:hAnsi="Montserrat" w:cs="Times New Roman"/>
+          <w:color w:val="000000"/>
+          <w:lang w:eastAsia="fi-FI"/>
+        </w:rPr>
+        <w:t xml:space="preserve"> show </w:t>
+      </w:r>
+      <w:proofErr w:type="spellStart"/>
+      <w:r>
+        <w:rPr>
+          <w:rFonts w:ascii="Montserrat" w:eastAsia="Times New Roman" w:hAnsi="Montserrat" w:cs="Times New Roman"/>
+          <w:color w:val="000000"/>
+          <w:lang w:eastAsia="fi-FI"/>
+        </w:rPr>
+        <w:t>messages</w:t>
+      </w:r>
+      <w:proofErr w:type="spellEnd"/>
+      <w:r>
+        <w:rPr>
+          <w:rFonts w:ascii="Montserrat" w:eastAsia="Times New Roman" w:hAnsi="Montserrat" w:cs="Times New Roman"/>
+          <w:color w:val="000000"/>
+          <w:lang w:eastAsia="fi-FI"/>
+        </w:rPr>
+        <w:t xml:space="preserve"> </w:t>
+      </w:r>
+      <w:proofErr w:type="spellStart"/>
+      <w:r>
+        <w:rPr>
+          <w:rFonts w:ascii="Montserrat" w:eastAsia="Times New Roman" w:hAnsi="Montserrat" w:cs="Times New Roman"/>
+          <w:color w:val="000000"/>
+          <w:lang w:eastAsia="fi-FI"/>
+        </w:rPr>
+        <w:t>from</w:t>
+      </w:r>
+      <w:proofErr w:type="spellEnd"/>
+      <w:r>
+        <w:rPr>
+          <w:rFonts w:ascii="Montserrat" w:eastAsia="Times New Roman" w:hAnsi="Montserrat" w:cs="Times New Roman"/>
+          <w:color w:val="000000"/>
+          <w:lang w:eastAsia="fi-FI"/>
+        </w:rPr>
+        <w:t xml:space="preserve"> </w:t>
+      </w:r>
+      <w:proofErr w:type="spellStart"/>
+      <w:r>
+        <w:rPr>
+          <w:rFonts w:ascii="Montserrat" w:eastAsia="Times New Roman" w:hAnsi="Montserrat" w:cs="Times New Roman"/>
+          <w:color w:val="000000"/>
+          <w:lang w:eastAsia="fi-FI"/>
+        </w:rPr>
+        <w:t>other</w:t>
+      </w:r>
+      <w:proofErr w:type="spellEnd"/>
+      <w:r>
+        <w:rPr>
+          <w:rFonts w:ascii="Montserrat" w:eastAsia="Times New Roman" w:hAnsi="Montserrat" w:cs="Times New Roman"/>
+          <w:color w:val="000000"/>
+          <w:lang w:eastAsia="fi-FI"/>
+        </w:rPr>
+        <w:t xml:space="preserve"> </w:t>
+      </w:r>
+      <w:proofErr w:type="spellStart"/>
+      <w:r>
+        <w:rPr>
+          <w:rFonts w:ascii="Montserrat" w:eastAsia="Times New Roman" w:hAnsi="Montserrat" w:cs="Times New Roman"/>
+          <w:color w:val="000000"/>
+          <w:lang w:eastAsia="fi-FI"/>
+        </w:rPr>
+        <w:t>clients</w:t>
+      </w:r>
+      <w:proofErr w:type="spellEnd"/>
+    </w:p>
+    <w:p>
+      <w:pPr>
+        <w:numPr>
+          <w:ilvl w:val="2"/>
+          <w:numId w:val="1"/>
+        </w:numPr>
+        <w:shd w:val="clear" w:color="auto" w:fill="FFFFFF"/>
+        <w:spacing w:before="100" w:beforeAutospacing="1" w:after="100" w:afterAutospacing="1" w:line="240" w:lineRule="auto"/>
+        <w:rPr>
+          <w:rFonts w:ascii="Montserrat" w:eastAsia="Times New Roman" w:hAnsi="Montserrat" w:cs="Times New Roman"/>
+          <w:color w:val="000000"/>
+          <w:lang w:eastAsia="fi-FI"/>
+        </w:rPr>
+      </w:pPr>
+      <w:r>
+        <w:rPr>
+          <w:rFonts w:ascii="Montserrat" w:eastAsia="Times New Roman" w:hAnsi="Montserrat" w:cs="Times New Roman"/>
+          <w:color w:val="000000"/>
+          <w:lang w:eastAsia="fi-FI"/>
+        </w:rPr>
+        <w:t xml:space="preserve">Client </w:t>
+      </w:r>
+      <w:proofErr w:type="spellStart"/>
+      <w:r>
+        <w:rPr>
+          <w:rFonts w:ascii="Montserrat" w:eastAsia="Times New Roman" w:hAnsi="Montserrat" w:cs="Times New Roman"/>
+          <w:color w:val="000000"/>
+          <w:lang w:eastAsia="fi-FI"/>
+        </w:rPr>
+        <w:t>should</w:t>
+      </w:r>
+      <w:proofErr w:type="spellEnd"/>
+      <w:r>
+        <w:rPr>
+          <w:rFonts w:ascii="Montserrat" w:eastAsia="Times New Roman" w:hAnsi="Montserrat" w:cs="Times New Roman"/>
+          <w:color w:val="000000"/>
+          <w:lang w:eastAsia="fi-FI"/>
+        </w:rPr>
+        <w:t xml:space="preserve"> </w:t>
+      </w:r>
+      <w:proofErr w:type="spellStart"/>
+      <w:r>
+        <w:rPr>
+          <w:rFonts w:ascii="Montserrat" w:eastAsia="Times New Roman" w:hAnsi="Montserrat" w:cs="Times New Roman"/>
+          <w:color w:val="000000"/>
+          <w:lang w:eastAsia="fi-FI"/>
+        </w:rPr>
+        <w:t>be</w:t>
+      </w:r>
+      <w:proofErr w:type="spellEnd"/>
+      <w:r>
+        <w:rPr>
+          <w:rFonts w:ascii="Montserrat" w:eastAsia="Times New Roman" w:hAnsi="Montserrat" w:cs="Times New Roman"/>
+          <w:color w:val="000000"/>
+          <w:lang w:eastAsia="fi-FI"/>
+        </w:rPr>
+        <w:t xml:space="preserve"> </w:t>
+      </w:r>
+      <w:proofErr w:type="spellStart"/>
+      <w:r>
+        <w:rPr>
+          <w:rFonts w:ascii="Montserrat" w:eastAsia="Times New Roman" w:hAnsi="Montserrat" w:cs="Times New Roman"/>
+          <w:color w:val="000000"/>
+          <w:lang w:eastAsia="fi-FI"/>
+        </w:rPr>
+        <w:t>able</w:t>
+      </w:r>
+      <w:proofErr w:type="spellEnd"/>
+      <w:r>
+        <w:rPr>
+          <w:rFonts w:ascii="Montserrat" w:eastAsia="Times New Roman" w:hAnsi="Montserrat" w:cs="Times New Roman"/>
+          <w:color w:val="000000"/>
+          <w:lang w:eastAsia="fi-FI"/>
+        </w:rPr>
+        <w:t xml:space="preserve"> to </w:t>
+      </w:r>
+      <w:proofErr w:type="spellStart"/>
+      <w:r>
+        <w:rPr>
+          <w:rFonts w:ascii="Montserrat" w:eastAsia="Times New Roman" w:hAnsi="Montserrat" w:cs="Times New Roman"/>
+          <w:color w:val="000000"/>
+          <w:lang w:eastAsia="fi-FI"/>
+        </w:rPr>
+        <w:t>disconnect</w:t>
+      </w:r>
+      <w:proofErr w:type="spellEnd"/>
+      <w:r>
+        <w:rPr>
+          <w:rFonts w:ascii="Montserrat" w:eastAsia="Times New Roman" w:hAnsi="Montserrat" w:cs="Times New Roman"/>
+          <w:color w:val="000000"/>
+          <w:lang w:eastAsia="fi-FI"/>
+        </w:rPr>
+        <w:t xml:space="preserve"> </w:t>
+      </w:r>
+      <w:proofErr w:type="spellStart"/>
+      <w:r>
+        <w:rPr>
+          <w:rFonts w:ascii="Montserrat" w:eastAsia="Times New Roman" w:hAnsi="Montserrat" w:cs="Times New Roman"/>
+          <w:color w:val="000000"/>
+          <w:lang w:eastAsia="fi-FI"/>
+        </w:rPr>
+        <w:t>from</w:t>
+      </w:r>
+      <w:proofErr w:type="spellEnd"/>
+      <w:r>
+        <w:rPr>
+          <w:rFonts w:ascii="Montserrat" w:eastAsia="Times New Roman" w:hAnsi="Montserrat" w:cs="Times New Roman"/>
+          <w:color w:val="000000"/>
+          <w:lang w:eastAsia="fi-FI"/>
+        </w:rPr>
+        <w:t xml:space="preserve"> </w:t>
+      </w:r>
+      <w:proofErr w:type="spellStart"/>
+      <w:r>
+        <w:rPr>
+          <w:rFonts w:ascii="Montserrat" w:eastAsia="Times New Roman" w:hAnsi="Montserrat" w:cs="Times New Roman"/>
+          <w:color w:val="000000"/>
+          <w:lang w:eastAsia="fi-FI"/>
+        </w:rPr>
+        <w:t>the</w:t>
+      </w:r>
+      <w:proofErr w:type="spellEnd"/>
+      <w:r>
+        <w:rPr>
+          <w:rFonts w:ascii="Montserrat" w:eastAsia="Times New Roman" w:hAnsi="Montserrat" w:cs="Times New Roman"/>
+          <w:color w:val="000000"/>
+          <w:lang w:eastAsia="fi-FI"/>
+        </w:rPr>
+        <w:t xml:space="preserve"> </w:t>
+      </w:r>
+      <w:proofErr w:type="spellStart"/>
+      <w:r>
+        <w:rPr>
+          <w:rFonts w:ascii="Montserrat" w:eastAsia="Times New Roman" w:hAnsi="Montserrat" w:cs="Times New Roman"/>
+          <w:color w:val="000000"/>
+          <w:lang w:eastAsia="fi-FI"/>
+        </w:rPr>
+        <w:t>server</w:t>
+      </w:r>
+      <w:proofErr w:type="spellEnd"/>
+    </w:p>
+    <w:p>
+      <w:pPr>
+        <w:shd w:val="clear" w:color="auto" w:fill="FFFFFF"/>
+        <w:spacing w:after="100" w:afterAutospacing="1" w:line="240" w:lineRule="auto"/>
+        <w:rPr>
+          <w:rFonts w:ascii="Montserrat" w:eastAsia="Times New Roman" w:hAnsi="Montserrat" w:cs="Times New Roman"/>
+          <w:color w:val="000000"/>
+          <w:lang w:eastAsia="fi-FI"/>
+        </w:rPr>
+      </w:pPr>
+      <w:r>
+        <w:rPr>
+          <w:rFonts w:ascii="Montserrat" w:eastAsia="Times New Roman" w:hAnsi="Montserrat" w:cs="Times New Roman"/>
+          <w:b/>
+          <w:bCs/>
+          <w:color w:val="000000"/>
+          <w:lang w:eastAsia="fi-FI"/>
+        </w:rPr>
+        <w:t>Server </w:t>
+      </w:r>
+      <w:proofErr w:type="spellStart"/>
+      <w:r>
+        <w:rPr>
+          <w:rFonts w:ascii="Montserrat" w:eastAsia="Times New Roman" w:hAnsi="Montserrat" w:cs="Times New Roman"/>
+          <w:b/>
+          <w:bCs/>
+          <w:color w:val="000000"/>
+          <w:lang w:eastAsia="fi-FI"/>
+        </w:rPr>
+        <w:t>Requirments</w:t>
+      </w:r>
+      <w:proofErr w:type="spellEnd"/>
+    </w:p>
+    <w:p>
+      <w:pPr>
+        <w:shd w:val="clear" w:color="auto" w:fill="FFFFFF"/>
+        <w:spacing w:after="100" w:afterAutospacing="1" w:line="240" w:lineRule="auto"/>
+        <w:rPr>
+          <w:rFonts w:ascii="Montserrat" w:eastAsia="Times New Roman" w:hAnsi="Montserrat" w:cs="Times New Roman"/>
+          <w:color w:val="000000"/>
+          <w:lang w:eastAsia="fi-FI"/>
+        </w:rPr>
+      </w:pPr>
+      <w:proofErr w:type="spellStart"/>
+      <w:r>
+        <w:rPr>
+          <w:rFonts w:ascii="Montserrat" w:eastAsia="Times New Roman" w:hAnsi="Montserrat" w:cs="Times New Roman"/>
+          <w:color w:val="000000"/>
+          <w:lang w:eastAsia="fi-FI"/>
+        </w:rPr>
+        <w:t>The</w:t>
+      </w:r>
+      <w:proofErr w:type="spellEnd"/>
+      <w:r>
+        <w:rPr>
+          <w:rFonts w:ascii="Montserrat" w:eastAsia="Times New Roman" w:hAnsi="Montserrat" w:cs="Times New Roman"/>
+          <w:color w:val="000000"/>
+          <w:lang w:eastAsia="fi-FI"/>
+        </w:rPr>
+        <w:t xml:space="preserve"> </w:t>
+      </w:r>
+      <w:proofErr w:type="spellStart"/>
+      <w:r>
+        <w:rPr>
+          <w:rFonts w:ascii="Montserrat" w:eastAsia="Times New Roman" w:hAnsi="Montserrat" w:cs="Times New Roman"/>
+          <w:color w:val="000000"/>
+          <w:lang w:eastAsia="fi-FI"/>
+        </w:rPr>
+        <w:t>server</w:t>
+      </w:r>
+      <w:proofErr w:type="spellEnd"/>
+      <w:r>
+        <w:rPr>
+          <w:rFonts w:ascii="Montserrat" w:eastAsia="Times New Roman" w:hAnsi="Montserrat" w:cs="Times New Roman"/>
+          <w:color w:val="000000"/>
+          <w:lang w:eastAsia="fi-FI"/>
+        </w:rPr>
+        <w:t xml:space="preserve"> </w:t>
+      </w:r>
+      <w:proofErr w:type="spellStart"/>
+      <w:r>
+        <w:rPr>
+          <w:rFonts w:ascii="Montserrat" w:eastAsia="Times New Roman" w:hAnsi="Montserrat" w:cs="Times New Roman"/>
+          <w:color w:val="000000"/>
+          <w:lang w:eastAsia="fi-FI"/>
+        </w:rPr>
+        <w:t>should</w:t>
+      </w:r>
+      <w:proofErr w:type="spellEnd"/>
+      <w:r>
+        <w:rPr>
+          <w:rFonts w:ascii="Montserrat" w:eastAsia="Times New Roman" w:hAnsi="Montserrat" w:cs="Times New Roman"/>
+          <w:color w:val="000000"/>
+          <w:lang w:eastAsia="fi-FI"/>
+        </w:rPr>
+        <w:t xml:space="preserve"> </w:t>
+      </w:r>
+      <w:proofErr w:type="spellStart"/>
+      <w:r>
+        <w:rPr>
+          <w:rFonts w:ascii="Montserrat" w:eastAsia="Times New Roman" w:hAnsi="Montserrat" w:cs="Times New Roman"/>
+          <w:color w:val="000000"/>
+          <w:lang w:eastAsia="fi-FI"/>
+        </w:rPr>
+        <w:t>be</w:t>
+      </w:r>
+      <w:proofErr w:type="spellEnd"/>
+      <w:r>
+        <w:rPr>
+          <w:rFonts w:ascii="Montserrat" w:eastAsia="Times New Roman" w:hAnsi="Montserrat" w:cs="Times New Roman"/>
+          <w:color w:val="000000"/>
+          <w:lang w:eastAsia="fi-FI"/>
+        </w:rPr>
+        <w:t xml:space="preserve"> </w:t>
+      </w:r>
+      <w:proofErr w:type="spellStart"/>
+      <w:r>
+        <w:rPr>
+          <w:rFonts w:ascii="Montserrat" w:eastAsia="Times New Roman" w:hAnsi="Montserrat" w:cs="Times New Roman"/>
+          <w:color w:val="000000"/>
+          <w:lang w:eastAsia="fi-FI"/>
+        </w:rPr>
+        <w:t>able</w:t>
+      </w:r>
+      <w:proofErr w:type="spellEnd"/>
+      <w:r>
+        <w:rPr>
+          <w:rFonts w:ascii="Montserrat" w:eastAsia="Times New Roman" w:hAnsi="Montserrat" w:cs="Times New Roman"/>
+          <w:color w:val="000000"/>
+          <w:lang w:eastAsia="fi-FI"/>
+        </w:rPr>
+        <w:t xml:space="preserve"> to:</w:t>
+      </w:r>
+    </w:p>
+    <w:p>
+      <w:pPr>
+        <w:numPr>
+          <w:ilvl w:val="2"/>
+          <w:numId w:val="2"/>
+        </w:numPr>
+        <w:shd w:val="clear" w:color="auto" w:fill="FFFFFF"/>
+        <w:spacing w:before="100" w:beforeAutospacing="1" w:after="100" w:afterAutospacing="1" w:line="240" w:lineRule="auto"/>
+        <w:rPr>
+          <w:rFonts w:ascii="Montserrat" w:eastAsia="Times New Roman" w:hAnsi="Montserrat" w:cs="Times New Roman"/>
+          <w:color w:val="000000"/>
+          <w:lang w:eastAsia="fi-FI"/>
+        </w:rPr>
+      </w:pPr>
+      <w:proofErr w:type="spellStart"/>
+      <w:r>
+        <w:rPr>
+          <w:rFonts w:ascii="Montserrat" w:eastAsia="Times New Roman" w:hAnsi="Montserrat" w:cs="Times New Roman"/>
+          <w:color w:val="000000"/>
+          <w:lang w:eastAsia="fi-FI"/>
+        </w:rPr>
+        <w:t>Handle</w:t>
+      </w:r>
+      <w:proofErr w:type="spellEnd"/>
+      <w:r>
+        <w:rPr>
+          <w:rFonts w:ascii="Montserrat" w:eastAsia="Times New Roman" w:hAnsi="Montserrat" w:cs="Times New Roman"/>
+          <w:color w:val="000000"/>
+          <w:lang w:eastAsia="fi-FI"/>
+        </w:rPr>
+        <w:t xml:space="preserve"> </w:t>
+      </w:r>
+      <w:proofErr w:type="spellStart"/>
+      <w:r>
+        <w:rPr>
+          <w:rFonts w:ascii="Montserrat" w:eastAsia="Times New Roman" w:hAnsi="Montserrat" w:cs="Times New Roman"/>
+          <w:color w:val="000000"/>
+          <w:lang w:eastAsia="fi-FI"/>
+        </w:rPr>
+        <w:t>several</w:t>
+      </w:r>
+      <w:proofErr w:type="spellEnd"/>
+      <w:r>
+        <w:rPr>
+          <w:rFonts w:ascii="Montserrat" w:eastAsia="Times New Roman" w:hAnsi="Montserrat" w:cs="Times New Roman"/>
+          <w:color w:val="000000"/>
+          <w:lang w:eastAsia="fi-FI"/>
+        </w:rPr>
+        <w:t xml:space="preserve"> </w:t>
+      </w:r>
+      <w:proofErr w:type="spellStart"/>
+      <w:r>
+        <w:rPr>
+          <w:rFonts w:ascii="Montserrat" w:eastAsia="Times New Roman" w:hAnsi="Montserrat" w:cs="Times New Roman"/>
+          <w:color w:val="000000"/>
+          <w:lang w:eastAsia="fi-FI"/>
+        </w:rPr>
+        <w:t>clients</w:t>
+      </w:r>
+      <w:proofErr w:type="spellEnd"/>
+      <w:r>
+        <w:rPr>
+          <w:rFonts w:ascii="Montserrat" w:eastAsia="Times New Roman" w:hAnsi="Montserrat" w:cs="Times New Roman"/>
+          <w:color w:val="000000"/>
+          <w:lang w:eastAsia="fi-FI"/>
+        </w:rPr>
+        <w:t xml:space="preserve"> </w:t>
+      </w:r>
+      <w:proofErr w:type="spellStart"/>
+      <w:r>
+        <w:rPr>
+          <w:rFonts w:ascii="Montserrat" w:eastAsia="Times New Roman" w:hAnsi="Montserrat" w:cs="Times New Roman"/>
+          <w:color w:val="000000"/>
+          <w:lang w:eastAsia="fi-FI"/>
+        </w:rPr>
+        <w:t>connections</w:t>
+      </w:r>
+      <w:proofErr w:type="spellEnd"/>
+    </w:p>
+    <w:p>
+      <w:pPr>
+        <w:numPr>
+          <w:ilvl w:val="2"/>
+          <w:numId w:val="2"/>
+        </w:numPr>
+        <w:shd w:val="clear" w:color="auto" w:fill="FFFFFF"/>
+        <w:spacing w:before="100" w:beforeAutospacing="1" w:after="100" w:afterAutospacing="1" w:line="240" w:lineRule="auto"/>
+        <w:rPr>
+          <w:rFonts w:ascii="Montserrat" w:eastAsia="Times New Roman" w:hAnsi="Montserrat" w:cs="Times New Roman"/>
+          <w:color w:val="000000"/>
+          <w:lang w:eastAsia="fi-FI"/>
+        </w:rPr>
+      </w:pPr>
+      <w:proofErr w:type="spellStart"/>
+      <w:r>
+        <w:rPr>
+          <w:rFonts w:ascii="Montserrat" w:eastAsia="Times New Roman" w:hAnsi="Montserrat" w:cs="Times New Roman"/>
+          <w:color w:val="000000"/>
+          <w:lang w:eastAsia="fi-FI"/>
+        </w:rPr>
+        <w:t>Transmit</w:t>
+      </w:r>
+      <w:proofErr w:type="spellEnd"/>
+      <w:r>
+        <w:rPr>
+          <w:rFonts w:ascii="Montserrat" w:eastAsia="Times New Roman" w:hAnsi="Montserrat" w:cs="Times New Roman"/>
+          <w:color w:val="000000"/>
+          <w:lang w:eastAsia="fi-FI"/>
+        </w:rPr>
+        <w:t xml:space="preserve"> </w:t>
+      </w:r>
+      <w:proofErr w:type="spellStart"/>
+      <w:r>
+        <w:rPr>
+          <w:rFonts w:ascii="Montserrat" w:eastAsia="Times New Roman" w:hAnsi="Montserrat" w:cs="Times New Roman"/>
+          <w:color w:val="000000"/>
+          <w:lang w:eastAsia="fi-FI"/>
+        </w:rPr>
+        <w:t>messages</w:t>
+      </w:r>
+      <w:proofErr w:type="spellEnd"/>
+      <w:r>
+        <w:rPr>
+          <w:rFonts w:ascii="Montserrat" w:eastAsia="Times New Roman" w:hAnsi="Montserrat" w:cs="Times New Roman"/>
+          <w:color w:val="000000"/>
+          <w:lang w:eastAsia="fi-FI"/>
+        </w:rPr>
+        <w:t xml:space="preserve"> </w:t>
+      </w:r>
+      <w:proofErr w:type="spellStart"/>
+      <w:r>
+        <w:rPr>
+          <w:rFonts w:ascii="Montserrat" w:eastAsia="Times New Roman" w:hAnsi="Montserrat" w:cs="Times New Roman"/>
+          <w:color w:val="000000"/>
+          <w:lang w:eastAsia="fi-FI"/>
+        </w:rPr>
+        <w:t>between</w:t>
+      </w:r>
+      <w:proofErr w:type="spellEnd"/>
+      <w:r>
+        <w:rPr>
+          <w:rFonts w:ascii="Montserrat" w:eastAsia="Times New Roman" w:hAnsi="Montserrat" w:cs="Times New Roman"/>
+          <w:color w:val="000000"/>
+          <w:lang w:eastAsia="fi-FI"/>
+        </w:rPr>
+        <w:t xml:space="preserve"> </w:t>
+      </w:r>
+      <w:proofErr w:type="spellStart"/>
+      <w:r>
+        <w:rPr>
+          <w:rFonts w:ascii="Montserrat" w:eastAsia="Times New Roman" w:hAnsi="Montserrat" w:cs="Times New Roman"/>
+          <w:color w:val="000000"/>
+          <w:lang w:eastAsia="fi-FI"/>
+        </w:rPr>
+        <w:t>clien</w:t>
+      </w:r>
+      <w:proofErr w:type="spellEnd"/>
+    </w:p>
+    <w:p>
+      <w:pPr>
         <w:rPr>
           <w:lang w:val="en-GB"/>
         </w:rPr>
       </w:pPr>
       <w:r>
         <w:rPr>
+          <w:lang w:val="en-GB"/>
+        </w:rPr>
+        <w:t xml:space="preserve">Server client chat program, using </w:t>
+      </w:r>
+      <w:proofErr w:type="spellStart"/>
+      <w:r>
+        <w:rPr>
+          <w:lang w:val="en-GB"/>
+        </w:rPr>
+        <w:t>t</w:t>
+      </w:r>
+      <w:r>
+        <w:rPr>
+          <w:lang w:val="en-GB"/>
+        </w:rPr>
+        <w:t>cp</w:t>
+      </w:r>
+      <w:proofErr w:type="spellEnd"/>
+      <w:r>
+        <w:rPr>
+          <w:lang w:val="en-GB"/>
+        </w:rPr>
+        <w:t>.</w:t>
+      </w:r>
+    </w:p>
+    <w:p>
+      <w:pPr>
+        <w:rPr>
+          <w:lang w:val="en-GB"/>
+        </w:rPr>
+      </w:pPr>
+      <w:r>
+        <w:rPr>
+          <w:noProof/>
           <w:lang w:val="en-GB"/>
         </w:rPr>
         <w:drawing>
@@ -61,7 +1019,7 @@
                     <pic:cNvPicPr/>
                   </pic:nvPicPr>
                   <pic:blipFill>
-                    <a:blip r:embed="rId4"/>
+                    <a:blip r:embed="rId5"/>
                     <a:stretch>
                       <a:fillRect/>
                     </a:stretch>
@@ -92,6 +1050,315 @@
 </w:document>
 </file>
 
+<file path=word/numbering.xml><?xml version="1.0" encoding="utf-8"?>
+<w:numbering xmlns:wpc="http://schemas.microsoft.com/office/word/2010/wordprocessingCanvas" xmlns:cx="http://schemas.microsoft.com/office/drawing/2014/chartex" xmlns:cx1="http://schemas.microsoft.com/office/drawing/2015/9/8/chartex" xmlns:cx2="http://schemas.microsoft.com/office/drawing/2015/10/21/chartex" xmlns:cx3="http://schemas.microsoft.com/office/drawing/2016/5/9/chartex" xmlns:cx4="http://schemas.microsoft.com/office/drawing/2016/5/10/chartex" xmlns:cx5="http://schemas.microsoft.com/office/drawing/2016/5/11/chartex" xmlns:cx6="http://schemas.microsoft.com/office/drawing/2016/5/12/chartex" xmlns:cx7="http://schemas.microsoft.com/office/drawing/2016/5/13/chartex" xmlns:cx8="http://schemas.microsoft.com/office/drawing/2016/5/14/chartex" xmlns:mc="http://schemas.openxmlformats.org/markup-compatibility/2006" xmlns:aink="http://schemas.microsoft.com/office/drawing/2016/ink" xmlns:am3d="http://schemas.microsoft.com/office/drawing/2017/model3d" xmlns:o="urn:schemas-microsoft-com:office:office" xmlns:r="http://schemas.openxmlformats.org/officeDocument/2006/relationships" xmlns:m="http://schemas.openxmlformats.org/officeDocument/2006/math" xmlns:v="urn:schemas-microsoft-com:vml" xmlns:wp14="http://schemas.microsoft.com/office/word/2010/wordprocessingDrawing" xmlns:wp="http://schemas.openxmlformats.org/drawingml/2006/wordprocessingDrawing" xmlns:w10="urn:schemas-microsoft-com:office:word" xmlns:w="http://schemas.openxmlformats.org/wordprocessingml/2006/main" xmlns:w14="http://schemas.microsoft.com/office/word/2010/wordml" xmlns:w15="http://schemas.microsoft.com/office/word/2012/wordml" xmlns:w16cex="http://schemas.microsoft.com/office/word/2018/wordml/cex" xmlns:w16cid="http://schemas.microsoft.com/office/word/2016/wordml/cid" xmlns:w16="http://schemas.microsoft.com/office/word/2018/wordml" xmlns:w16sdtdh="http://schemas.microsoft.com/office/word/2020/wordml/sdtdatahash" xmlns:w16se="http://schemas.microsoft.com/office/word/2015/wordml/symex" xmlns:wpg="http://schemas.microsoft.com/office/word/2010/wordprocessingGroup" xmlns:wpi="http://schemas.microsoft.com/office/word/2010/wordprocessingInk" xmlns:wne="http://schemas.microsoft.com/office/word/2006/wordml" xmlns:wps="http://schemas.microsoft.com/office/word/2010/wordprocessingShape" mc:Ignorable="w14 w15 w16se w16cid w16 w16cex w16sdtdh wp14">
+  <w:abstractNum w:abstractNumId="0" w15:restartNumberingAfterBreak="0">
+    <w:nsid w:val="2F6B60DB"/>
+    <w:multiLevelType w:val="multilevel"/>
+    <w:tmpl w:val="06BCC734"/>
+    <w:lvl w:ilvl="0">
+      <w:start w:val="1"/>
+      <w:numFmt w:val="bullet"/>
+      <w:lvlText w:val=""/>
+      <w:lvlJc w:val="left"/>
+      <w:pPr>
+        <w:tabs>
+          <w:tab w:val="num" w:pos="720"/>
+        </w:tabs>
+        <w:ind w:left="720" w:hanging="360"/>
+      </w:pPr>
+      <w:rPr>
+        <w:rFonts w:ascii="Symbol" w:hAnsi="Symbol" w:hint="default"/>
+        <w:sz w:val="20"/>
+      </w:rPr>
+    </w:lvl>
+    <w:lvl w:ilvl="1">
+      <w:start w:val="1"/>
+      <w:numFmt w:val="bullet"/>
+      <w:lvlText w:val="o"/>
+      <w:lvlJc w:val="left"/>
+      <w:pPr>
+        <w:tabs>
+          <w:tab w:val="num" w:pos="1440"/>
+        </w:tabs>
+        <w:ind w:left="1440" w:hanging="360"/>
+      </w:pPr>
+      <w:rPr>
+        <w:rFonts w:ascii="Courier New" w:hAnsi="Courier New" w:hint="default"/>
+        <w:sz w:val="20"/>
+      </w:rPr>
+    </w:lvl>
+    <w:lvl w:ilvl="2">
+      <w:start w:val="1"/>
+      <w:numFmt w:val="bullet"/>
+      <w:lvlText w:val=""/>
+      <w:lvlJc w:val="left"/>
+      <w:pPr>
+        <w:tabs>
+          <w:tab w:val="num" w:pos="2160"/>
+        </w:tabs>
+        <w:ind w:left="2160" w:hanging="360"/>
+      </w:pPr>
+      <w:rPr>
+        <w:rFonts w:ascii="Wingdings" w:hAnsi="Wingdings" w:hint="default"/>
+        <w:sz w:val="20"/>
+      </w:rPr>
+    </w:lvl>
+    <w:lvl w:ilvl="3" w:tentative="1">
+      <w:start w:val="1"/>
+      <w:numFmt w:val="bullet"/>
+      <w:lvlText w:val=""/>
+      <w:lvlJc w:val="left"/>
+      <w:pPr>
+        <w:tabs>
+          <w:tab w:val="num" w:pos="2880"/>
+        </w:tabs>
+        <w:ind w:left="2880" w:hanging="360"/>
+      </w:pPr>
+      <w:rPr>
+        <w:rFonts w:ascii="Symbol" w:hAnsi="Symbol" w:hint="default"/>
+        <w:sz w:val="20"/>
+      </w:rPr>
+    </w:lvl>
+    <w:lvl w:ilvl="4" w:tentative="1">
+      <w:start w:val="1"/>
+      <w:numFmt w:val="bullet"/>
+      <w:lvlText w:val=""/>
+      <w:lvlJc w:val="left"/>
+      <w:pPr>
+        <w:tabs>
+          <w:tab w:val="num" w:pos="3600"/>
+        </w:tabs>
+        <w:ind w:left="3600" w:hanging="360"/>
+      </w:pPr>
+      <w:rPr>
+        <w:rFonts w:ascii="Symbol" w:hAnsi="Symbol" w:hint="default"/>
+        <w:sz w:val="20"/>
+      </w:rPr>
+    </w:lvl>
+    <w:lvl w:ilvl="5" w:tentative="1">
+      <w:start w:val="1"/>
+      <w:numFmt w:val="bullet"/>
+      <w:lvlText w:val=""/>
+      <w:lvlJc w:val="left"/>
+      <w:pPr>
+        <w:tabs>
+          <w:tab w:val="num" w:pos="4320"/>
+        </w:tabs>
+        <w:ind w:left="4320" w:hanging="360"/>
+      </w:pPr>
+      <w:rPr>
+        <w:rFonts w:ascii="Symbol" w:hAnsi="Symbol" w:hint="default"/>
+        <w:sz w:val="20"/>
+      </w:rPr>
+    </w:lvl>
+    <w:lvl w:ilvl="6" w:tentative="1">
+      <w:start w:val="1"/>
+      <w:numFmt w:val="bullet"/>
+      <w:lvlText w:val=""/>
+      <w:lvlJc w:val="left"/>
+      <w:pPr>
+        <w:tabs>
+          <w:tab w:val="num" w:pos="5040"/>
+        </w:tabs>
+        <w:ind w:left="5040" w:hanging="360"/>
+      </w:pPr>
+      <w:rPr>
+        <w:rFonts w:ascii="Symbol" w:hAnsi="Symbol" w:hint="default"/>
+        <w:sz w:val="20"/>
+      </w:rPr>
+    </w:lvl>
+    <w:lvl w:ilvl="7" w:tentative="1">
+      <w:start w:val="1"/>
+      <w:numFmt w:val="bullet"/>
+      <w:lvlText w:val=""/>
+      <w:lvlJc w:val="left"/>
+      <w:pPr>
+        <w:tabs>
+          <w:tab w:val="num" w:pos="5760"/>
+        </w:tabs>
+        <w:ind w:left="5760" w:hanging="360"/>
+      </w:pPr>
+      <w:rPr>
+        <w:rFonts w:ascii="Symbol" w:hAnsi="Symbol" w:hint="default"/>
+        <w:sz w:val="20"/>
+      </w:rPr>
+    </w:lvl>
+    <w:lvl w:ilvl="8" w:tentative="1">
+      <w:start w:val="1"/>
+      <w:numFmt w:val="bullet"/>
+      <w:lvlText w:val=""/>
+      <w:lvlJc w:val="left"/>
+      <w:pPr>
+        <w:tabs>
+          <w:tab w:val="num" w:pos="6480"/>
+        </w:tabs>
+        <w:ind w:left="6480" w:hanging="360"/>
+      </w:pPr>
+      <w:rPr>
+        <w:rFonts w:ascii="Symbol" w:hAnsi="Symbol" w:hint="default"/>
+        <w:sz w:val="20"/>
+      </w:rPr>
+    </w:lvl>
+  </w:abstractNum>
+  <w:abstractNum w:abstractNumId="1" w15:restartNumberingAfterBreak="0">
+    <w:nsid w:val="79963D5B"/>
+    <w:multiLevelType w:val="multilevel"/>
+    <w:tmpl w:val="1472B8A6"/>
+    <w:lvl w:ilvl="0">
+      <w:start w:val="1"/>
+      <w:numFmt w:val="bullet"/>
+      <w:lvlText w:val=""/>
+      <w:lvlJc w:val="left"/>
+      <w:pPr>
+        <w:tabs>
+          <w:tab w:val="num" w:pos="720"/>
+        </w:tabs>
+        <w:ind w:left="720" w:hanging="360"/>
+      </w:pPr>
+      <w:rPr>
+        <w:rFonts w:ascii="Symbol" w:hAnsi="Symbol" w:hint="default"/>
+        <w:sz w:val="20"/>
+      </w:rPr>
+    </w:lvl>
+    <w:lvl w:ilvl="1">
+      <w:start w:val="1"/>
+      <w:numFmt w:val="bullet"/>
+      <w:lvlText w:val="o"/>
+      <w:lvlJc w:val="left"/>
+      <w:pPr>
+        <w:tabs>
+          <w:tab w:val="num" w:pos="1440"/>
+        </w:tabs>
+        <w:ind w:left="1440" w:hanging="360"/>
+      </w:pPr>
+      <w:rPr>
+        <w:rFonts w:ascii="Courier New" w:hAnsi="Courier New" w:hint="default"/>
+        <w:sz w:val="20"/>
+      </w:rPr>
+    </w:lvl>
+    <w:lvl w:ilvl="2">
+      <w:start w:val="1"/>
+      <w:numFmt w:val="bullet"/>
+      <w:lvlText w:val=""/>
+      <w:lvlJc w:val="left"/>
+      <w:pPr>
+        <w:tabs>
+          <w:tab w:val="num" w:pos="2160"/>
+        </w:tabs>
+        <w:ind w:left="2160" w:hanging="360"/>
+      </w:pPr>
+      <w:rPr>
+        <w:rFonts w:ascii="Wingdings" w:hAnsi="Wingdings" w:hint="default"/>
+        <w:sz w:val="20"/>
+      </w:rPr>
+    </w:lvl>
+    <w:lvl w:ilvl="3" w:tentative="1">
+      <w:start w:val="1"/>
+      <w:numFmt w:val="bullet"/>
+      <w:lvlText w:val=""/>
+      <w:lvlJc w:val="left"/>
+      <w:pPr>
+        <w:tabs>
+          <w:tab w:val="num" w:pos="2880"/>
+        </w:tabs>
+        <w:ind w:left="2880" w:hanging="360"/>
+      </w:pPr>
+      <w:rPr>
+        <w:rFonts w:ascii="Symbol" w:hAnsi="Symbol" w:hint="default"/>
+        <w:sz w:val="20"/>
+      </w:rPr>
+    </w:lvl>
+    <w:lvl w:ilvl="4" w:tentative="1">
+      <w:start w:val="1"/>
+      <w:numFmt w:val="bullet"/>
+      <w:lvlText w:val=""/>
+      <w:lvlJc w:val="left"/>
+      <w:pPr>
+        <w:tabs>
+          <w:tab w:val="num" w:pos="3600"/>
+        </w:tabs>
+        <w:ind w:left="3600" w:hanging="360"/>
+      </w:pPr>
+      <w:rPr>
+        <w:rFonts w:ascii="Symbol" w:hAnsi="Symbol" w:hint="default"/>
+        <w:sz w:val="20"/>
+      </w:rPr>
+    </w:lvl>
+    <w:lvl w:ilvl="5" w:tentative="1">
+      <w:start w:val="1"/>
+      <w:numFmt w:val="bullet"/>
+      <w:lvlText w:val=""/>
+      <w:lvlJc w:val="left"/>
+      <w:pPr>
+        <w:tabs>
+          <w:tab w:val="num" w:pos="4320"/>
+        </w:tabs>
+        <w:ind w:left="4320" w:hanging="360"/>
+      </w:pPr>
+      <w:rPr>
+        <w:rFonts w:ascii="Symbol" w:hAnsi="Symbol" w:hint="default"/>
+        <w:sz w:val="20"/>
+      </w:rPr>
+    </w:lvl>
+    <w:lvl w:ilvl="6" w:tentative="1">
+      <w:start w:val="1"/>
+      <w:numFmt w:val="bullet"/>
+      <w:lvlText w:val=""/>
+      <w:lvlJc w:val="left"/>
+      <w:pPr>
+        <w:tabs>
+          <w:tab w:val="num" w:pos="5040"/>
+        </w:tabs>
+        <w:ind w:left="5040" w:hanging="360"/>
+      </w:pPr>
+      <w:rPr>
+        <w:rFonts w:ascii="Symbol" w:hAnsi="Symbol" w:hint="default"/>
+        <w:sz w:val="20"/>
+      </w:rPr>
+    </w:lvl>
+    <w:lvl w:ilvl="7" w:tentative="1">
+      <w:start w:val="1"/>
+      <w:numFmt w:val="bullet"/>
+      <w:lvlText w:val=""/>
+      <w:lvlJc w:val="left"/>
+      <w:pPr>
+        <w:tabs>
+          <w:tab w:val="num" w:pos="5760"/>
+        </w:tabs>
+        <w:ind w:left="5760" w:hanging="360"/>
+      </w:pPr>
+      <w:rPr>
+        <w:rFonts w:ascii="Symbol" w:hAnsi="Symbol" w:hint="default"/>
+        <w:sz w:val="20"/>
+      </w:rPr>
+    </w:lvl>
+    <w:lvl w:ilvl="8" w:tentative="1">
+      <w:start w:val="1"/>
+      <w:numFmt w:val="bullet"/>
+      <w:lvlText w:val=""/>
+      <w:lvlJc w:val="left"/>
+      <w:pPr>
+        <w:tabs>
+          <w:tab w:val="num" w:pos="6480"/>
+        </w:tabs>
+        <w:ind w:left="6480" w:hanging="360"/>
+      </w:pPr>
+      <w:rPr>
+        <w:rFonts w:ascii="Symbol" w:hAnsi="Symbol" w:hint="default"/>
+        <w:sz w:val="20"/>
+      </w:rPr>
+    </w:lvl>
+  </w:abstractNum>
+  <w:num w:numId="1">
+    <w:abstractNumId w:val="1"/>
+  </w:num>
+  <w:num w:numId="2">
+    <w:abstractNumId w:val="0"/>
+  </w:num>
+</w:numbering>
+</file>
+
 <file path=word/styles.xml><?xml version="1.0" encoding="utf-8"?>
 <w:styles xmlns:mc="http://schemas.openxmlformats.org/markup-compatibility/2006" xmlns:r="http://schemas.openxmlformats.org/officeDocument/2006/relationships" xmlns:w="http://schemas.openxmlformats.org/wordprocessingml/2006/main" xmlns:w14="http://schemas.microsoft.com/office/word/2010/wordml" xmlns:w15="http://schemas.microsoft.com/office/word/2012/wordml" xmlns:w16cex="http://schemas.microsoft.com/office/word/2018/wordml/cex" xmlns:w16cid="http://schemas.microsoft.com/office/word/2016/wordml/cid" xmlns:w16="http://schemas.microsoft.com/office/word/2018/wordml" xmlns:w16sdtdh="http://schemas.microsoft.com/office/word/2020/wordml/sdtdatahash" xmlns:w16se="http://schemas.microsoft.com/office/word/2015/wordml/symex" mc:Ignorable="w14 w15 w16se w16cid w16 w16cex w16sdtdh">
   <w:docDefaults>
@@ -100,7 +1367,7 @@
         <w:rFonts w:asciiTheme="minorHAnsi" w:eastAsiaTheme="minorHAnsi" w:hAnsiTheme="minorHAnsi" w:cstheme="minorBidi"/>
         <w:sz w:val="22"/>
         <w:szCs w:val="22"/>
-        <w:lang w:val="en-FI" w:eastAsia="en-US" w:bidi="ar-SA"/>
+        <w:lang w:eastAsia="en-US" w:bidi="ar-SA"/>
       </w:rPr>
     </w:rPrDefault>
     <w:pPrDefault>
@@ -487,20 +1754,20 @@
     <w:lsdException w:name="Unresolved Mention" w:semiHidden="1" w:unhideWhenUsed="1"/>
     <w:lsdException w:name="Smart Link" w:semiHidden="1" w:unhideWhenUsed="1"/>
   </w:latentStyles>
-  <w:style w:type="paragraph" w:default="1" w:styleId="Normal">
+  <w:style w:type="paragraph" w:default="1" w:styleId="Normaali">
     <w:name w:val="Normal"/>
     <w:qFormat/>
     <w:rPr>
       <w:lang w:val="fi-FI"/>
     </w:rPr>
   </w:style>
-  <w:style w:type="character" w:default="1" w:styleId="DefaultParagraphFont">
+  <w:style w:type="character" w:default="1" w:styleId="Kappaleenoletusfontti">
     <w:name w:val="Default Paragraph Font"/>
     <w:uiPriority w:val="1"/>
     <w:semiHidden/>
     <w:unhideWhenUsed/>
   </w:style>
-  <w:style w:type="table" w:default="1" w:styleId="TableNormal">
+  <w:style w:type="table" w:default="1" w:styleId="Normaalitaulukko">
     <w:name w:val="Normal Table"/>
     <w:uiPriority w:val="99"/>
     <w:semiHidden/>
@@ -515,11 +1782,39 @@
       </w:tblCellMar>
     </w:tblPr>
   </w:style>
-  <w:style w:type="numbering" w:default="1" w:styleId="NoList">
+  <w:style w:type="numbering" w:default="1" w:styleId="Eiluetteloa">
     <w:name w:val="No List"/>
     <w:uiPriority w:val="99"/>
     <w:semiHidden/>
     <w:unhideWhenUsed/>
+  </w:style>
+  <w:style w:type="paragraph" w:styleId="NormaaliWWW">
+    <w:name w:val="Normal (Web)"/>
+    <w:basedOn w:val="Normaali"/>
+    <w:uiPriority w:val="99"/>
+    <w:semiHidden/>
+    <w:unhideWhenUsed/>
+    <w:rsid w:val="007520E8"/>
+    <w:pPr>
+      <w:spacing w:before="100" w:beforeAutospacing="1" w:after="100" w:afterAutospacing="1" w:line="240" w:lineRule="auto"/>
+    </w:pPr>
+    <w:rPr>
+      <w:rFonts w:ascii="Times New Roman" w:eastAsia="Times New Roman" w:hAnsi="Times New Roman" w:cs="Times New Roman"/>
+      <w:sz w:val="24"/>
+      <w:szCs w:val="24"/>
+      <w:lang w:eastAsia="fi-FI"/>
+    </w:rPr>
+  </w:style>
+  <w:style w:type="character" w:styleId="Voimakas">
+    <w:name w:val="Strong"/>
+    <w:basedOn w:val="Kappaleenoletusfontti"/>
+    <w:uiPriority w:val="22"/>
+    <w:qFormat/>
+    <w:rsid w:val="007520E8"/>
+    <w:rPr>
+      <w:b/>
+      <w:bCs/>
+    </w:rPr>
   </w:style>
 </w:styles>
 </file>

</xml_diff>